<commit_message>
Update INSTITUTO TECNOLOGICO SUPERIOR VIDA NUEVA TICS.docx
</commit_message>
<xml_diff>
--- a/INSTITUTO TECNOLOGICO SUPERIOR VIDA NUEVA TICS.docx
+++ b/INSTITUTO TECNOLOGICO SUPERIOR VIDA NUEVA TICS.docx
@@ -13,7 +13,6 @@
           <w:lang w:val="es-ES"/>
         </w:rPr>
       </w:pPr>
-      <w:bookmarkStart w:id="0" w:name="_GoBack"/>
       <w:r>
         <w:rPr>
           <w:b/>
@@ -25,7 +24,6 @@
         <w:t>INSTITUTO TECNOLOGICO SUPERIOR VIDA NUEVA</w:t>
       </w:r>
     </w:p>
-    <w:bookmarkEnd w:id="0"/>
     <w:p>
       <w:pPr>
         <w:rPr>
@@ -51,6 +49,12 @@
           <w:lang w:val="es-ES"/>
         </w:rPr>
         <w:t xml:space="preserve"> </w:t>
+      </w:r>
+      <w:r>
+        <w:rPr>
+          <w:lang w:val="es-ES"/>
+        </w:rPr>
+        <w:t>LENIN ITAZ, XAVIER AZUERO, BRYAN ANCHUNDIA.</w:t>
       </w:r>
     </w:p>
     <w:p>
@@ -80,6 +84,1033 @@
           <w:lang w:val="es-ES"/>
         </w:rPr>
       </w:pPr>
+    </w:p>
+    <w:p>
+      <w:pPr>
+        <w:rPr>
+          <w:lang w:val="es-ES"/>
+        </w:rPr>
+      </w:pPr>
+      <w:bookmarkStart w:id="0" w:name="_GoBack"/>
+      <w:bookmarkEnd w:id="0"/>
+      <w:r>
+        <w:rPr>
+          <w:noProof/>
+          <w:lang w:val="es-ES"/>
+        </w:rPr>
+        <mc:AlternateContent>
+          <mc:Choice Requires="wps">
+            <w:drawing>
+              <wp:anchor distT="0" distB="0" distL="114300" distR="114300" simplePos="0" relativeHeight="251659264" behindDoc="0" locked="0" layoutInCell="1" allowOverlap="1">
+                <wp:simplePos x="0" y="0"/>
+                <wp:positionH relativeFrom="column">
+                  <wp:posOffset>710565</wp:posOffset>
+                </wp:positionH>
+                <wp:positionV relativeFrom="paragraph">
+                  <wp:posOffset>288290</wp:posOffset>
+                </wp:positionV>
+                <wp:extent cx="4133850" cy="533400"/>
+                <wp:effectExtent l="0" t="0" r="19050" b="19050"/>
+                <wp:wrapNone/>
+                <wp:docPr id="1" name="Rectángulo 1"/>
+                <wp:cNvGraphicFramePr/>
+                <a:graphic xmlns:a="http://schemas.openxmlformats.org/drawingml/2006/main">
+                  <a:graphicData uri="http://schemas.microsoft.com/office/word/2010/wordprocessingShape">
+                    <wps:wsp>
+                      <wps:cNvSpPr/>
+                      <wps:spPr>
+                        <a:xfrm>
+                          <a:off x="0" y="0"/>
+                          <a:ext cx="4133850" cy="533400"/>
+                        </a:xfrm>
+                        <a:prstGeom prst="rect">
+                          <a:avLst/>
+                        </a:prstGeom>
+                      </wps:spPr>
+                      <wps:style>
+                        <a:lnRef idx="1">
+                          <a:schemeClr val="dk1"/>
+                        </a:lnRef>
+                        <a:fillRef idx="2">
+                          <a:schemeClr val="dk1"/>
+                        </a:fillRef>
+                        <a:effectRef idx="1">
+                          <a:schemeClr val="dk1"/>
+                        </a:effectRef>
+                        <a:fontRef idx="minor">
+                          <a:schemeClr val="dk1"/>
+                        </a:fontRef>
+                      </wps:style>
+                      <wps:txbx>
+                        <w:txbxContent>
+                          <w:p>
+                            <w:pPr>
+                              <w:jc w:val="center"/>
+                              <w:rPr>
+                                <w:lang w:val="es-ES"/>
+                              </w:rPr>
+                            </w:pPr>
+                            <w:r>
+                              <w:rPr>
+                                <w:lang w:val="es-ES"/>
+                              </w:rPr>
+                              <w:t>AREA INFORMATICA</w:t>
+                            </w:r>
+                          </w:p>
+                        </w:txbxContent>
+                      </wps:txbx>
+                      <wps:bodyPr rot="0" spcFirstLastPara="0" vertOverflow="overflow" horzOverflow="overflow" vert="horz" wrap="square" lIns="91440" tIns="45720" rIns="91440" bIns="45720" numCol="1" spcCol="0" rtlCol="0" fromWordArt="0" anchor="ctr" anchorCtr="0" forceAA="0" compatLnSpc="1">
+                        <a:prstTxWarp prst="textNoShape">
+                          <a:avLst/>
+                        </a:prstTxWarp>
+                        <a:noAutofit/>
+                      </wps:bodyPr>
+                    </wps:wsp>
+                  </a:graphicData>
+                </a:graphic>
+              </wp:anchor>
+            </w:drawing>
+          </mc:Choice>
+          <mc:Fallback>
+            <w:pict>
+              <v:rect id="Rectángulo 1" o:spid="_x0000_s1026" style="position:absolute;margin-left:55.95pt;margin-top:22.7pt;width:325.5pt;height:42pt;z-index:251659264;visibility:visible;mso-wrap-style:square;mso-wrap-distance-left:9pt;mso-wrap-distance-top:0;mso-wrap-distance-right:9pt;mso-wrap-distance-bottom:0;mso-position-horizontal:absolute;mso-position-horizontal-relative:text;mso-position-vertical:absolute;mso-position-vertical-relative:text;v-text-anchor:middle" o:gfxdata="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" fillcolor="#555 [2160]" strokecolor="black [3200]" strokeweight=".5pt">
+                <v:fill color2="#313131 [2608]" rotate="t" colors="0 #9b9b9b;.5 #8e8e8e;1 #797979" focus="100%" type="gradient">
+                  <o:fill v:ext="view" type="gradientUnscaled"/>
+                </v:fill>
+                <v:textbox>
+                  <w:txbxContent>
+                    <w:p>
+                      <w:pPr>
+                        <w:jc w:val="center"/>
+                        <w:rPr>
+                          <w:lang w:val="es-ES"/>
+                        </w:rPr>
+                      </w:pPr>
+                      <w:r>
+                        <w:rPr>
+                          <w:lang w:val="es-ES"/>
+                        </w:rPr>
+                        <w:t>AREA INFORMATICA</w:t>
+                      </w:r>
+                    </w:p>
+                  </w:txbxContent>
+                </v:textbox>
+              </v:rect>
+            </w:pict>
+          </mc:Fallback>
+        </mc:AlternateContent>
+      </w:r>
+    </w:p>
+    <w:p>
+      <w:pPr>
+        <w:rPr>
+          <w:lang w:val="es-ES"/>
+        </w:rPr>
+      </w:pPr>
+    </w:p>
+    <w:p>
+      <w:pPr>
+        <w:rPr>
+          <w:lang w:val="es-ES"/>
+        </w:rPr>
+      </w:pPr>
+      <w:r>
+        <w:rPr>
+          <w:noProof/>
+          <w:lang w:val="es-ES"/>
+        </w:rPr>
+        <mc:AlternateContent>
+          <mc:Choice Requires="wps">
+            <w:drawing>
+              <wp:anchor distT="0" distB="0" distL="114300" distR="114300" simplePos="0" relativeHeight="251669504" behindDoc="0" locked="0" layoutInCell="1" allowOverlap="1">
+                <wp:simplePos x="0" y="0"/>
+                <wp:positionH relativeFrom="column">
+                  <wp:posOffset>3596640</wp:posOffset>
+                </wp:positionH>
+                <wp:positionV relativeFrom="paragraph">
+                  <wp:posOffset>1012825</wp:posOffset>
+                </wp:positionV>
+                <wp:extent cx="609600" cy="390525"/>
+                <wp:effectExtent l="0" t="0" r="57150" b="85725"/>
+                <wp:wrapNone/>
+                <wp:docPr id="13" name="Conector: angular 13"/>
+                <wp:cNvGraphicFramePr/>
+                <a:graphic xmlns:a="http://schemas.openxmlformats.org/drawingml/2006/main">
+                  <a:graphicData uri="http://schemas.microsoft.com/office/word/2010/wordprocessingShape">
+                    <wps:wsp>
+                      <wps:cNvCnPr/>
+                      <wps:spPr>
+                        <a:xfrm>
+                          <a:off x="0" y="0"/>
+                          <a:ext cx="609600" cy="390525"/>
+                        </a:xfrm>
+                        <a:prstGeom prst="bentConnector3">
+                          <a:avLst/>
+                        </a:prstGeom>
+                        <a:ln>
+                          <a:tailEnd type="triangle"/>
+                        </a:ln>
+                      </wps:spPr>
+                      <wps:style>
+                        <a:lnRef idx="1">
+                          <a:schemeClr val="accent1"/>
+                        </a:lnRef>
+                        <a:fillRef idx="0">
+                          <a:schemeClr val="accent1"/>
+                        </a:fillRef>
+                        <a:effectRef idx="0">
+                          <a:schemeClr val="accent1"/>
+                        </a:effectRef>
+                        <a:fontRef idx="minor">
+                          <a:schemeClr val="tx1"/>
+                        </a:fontRef>
+                      </wps:style>
+                      <wps:bodyPr/>
+                    </wps:wsp>
+                  </a:graphicData>
+                </a:graphic>
+              </wp:anchor>
+            </w:drawing>
+          </mc:Choice>
+          <mc:Fallback>
+            <w:pict>
+              <v:shapetype w14:anchorId="44F9170F" id="_x0000_t34" coordsize="21600,21600" o:spt="34" o:oned="t" adj="10800" path="m,l@0,0@0,21600,21600,21600e" filled="f">
+                <v:stroke joinstyle="miter"/>
+                <v:formulas>
+                  <v:f eqn="val #0"/>
+                </v:formulas>
+                <v:path arrowok="t" fillok="f" o:connecttype="none"/>
+                <v:handles>
+                  <v:h position="#0,center"/>
+                </v:handles>
+                <o:lock v:ext="edit" shapetype="t"/>
+              </v:shapetype>
+              <v:shape id="Conector: angular 13" o:spid="_x0000_s1026" type="#_x0000_t34" style="position:absolute;margin-left:283.2pt;margin-top:79.75pt;width:48pt;height:30.75pt;z-index:251669504;visibility:visible;mso-wrap-style:square;mso-wrap-distance-left:9pt;mso-wrap-distance-top:0;mso-wrap-distance-right:9pt;mso-wrap-distance-bottom:0;mso-position-horizontal:absolute;mso-position-horizontal-relative:text;mso-position-vertical:absolute;mso-position-vertical-relative:text" o:gfxdata="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" strokecolor="#4472c4 [3204]" strokeweight=".5pt">
+                <v:stroke endarrow="block"/>
+              </v:shape>
+            </w:pict>
+          </mc:Fallback>
+        </mc:AlternateContent>
+      </w:r>
+      <w:r>
+        <w:rPr>
+          <w:noProof/>
+          <w:lang w:val="es-ES"/>
+        </w:rPr>
+        <mc:AlternateContent>
+          <mc:Choice Requires="wps">
+            <w:drawing>
+              <wp:anchor distT="0" distB="0" distL="114300" distR="114300" simplePos="0" relativeHeight="251668480" behindDoc="0" locked="0" layoutInCell="1" allowOverlap="1">
+                <wp:simplePos x="0" y="0"/>
+                <wp:positionH relativeFrom="column">
+                  <wp:posOffset>1424940</wp:posOffset>
+                </wp:positionH>
+                <wp:positionV relativeFrom="paragraph">
+                  <wp:posOffset>1012825</wp:posOffset>
+                </wp:positionV>
+                <wp:extent cx="914400" cy="238125"/>
+                <wp:effectExtent l="38100" t="0" r="19050" b="85725"/>
+                <wp:wrapNone/>
+                <wp:docPr id="12" name="Conector: angular 12"/>
+                <wp:cNvGraphicFramePr/>
+                <a:graphic xmlns:a="http://schemas.openxmlformats.org/drawingml/2006/main">
+                  <a:graphicData uri="http://schemas.microsoft.com/office/word/2010/wordprocessingShape">
+                    <wps:wsp>
+                      <wps:cNvCnPr/>
+                      <wps:spPr>
+                        <a:xfrm flipH="1">
+                          <a:off x="0" y="0"/>
+                          <a:ext cx="914400" cy="238125"/>
+                        </a:xfrm>
+                        <a:prstGeom prst="bentConnector3">
+                          <a:avLst/>
+                        </a:prstGeom>
+                        <a:ln>
+                          <a:tailEnd type="triangle"/>
+                        </a:ln>
+                      </wps:spPr>
+                      <wps:style>
+                        <a:lnRef idx="1">
+                          <a:schemeClr val="accent1"/>
+                        </a:lnRef>
+                        <a:fillRef idx="0">
+                          <a:schemeClr val="accent1"/>
+                        </a:fillRef>
+                        <a:effectRef idx="0">
+                          <a:schemeClr val="accent1"/>
+                        </a:effectRef>
+                        <a:fontRef idx="minor">
+                          <a:schemeClr val="tx1"/>
+                        </a:fontRef>
+                      </wps:style>
+                      <wps:bodyPr/>
+                    </wps:wsp>
+                  </a:graphicData>
+                </a:graphic>
+              </wp:anchor>
+            </w:drawing>
+          </mc:Choice>
+          <mc:Fallback>
+            <w:pict>
+              <v:shape w14:anchorId="60FA2A1A" id="Conector: angular 12" o:spid="_x0000_s1026" type="#_x0000_t34" style="position:absolute;margin-left:112.2pt;margin-top:79.75pt;width:1in;height:18.75pt;flip:x;z-index:251668480;visibility:visible;mso-wrap-style:square;mso-wrap-distance-left:9pt;mso-wrap-distance-top:0;mso-wrap-distance-right:9pt;mso-wrap-distance-bottom:0;mso-position-horizontal:absolute;mso-position-horizontal-relative:text;mso-position-vertical:absolute;mso-position-vertical-relative:text" o:gfxdata="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" strokecolor="#4472c4 [3204]" strokeweight=".5pt">
+                <v:stroke endarrow="block"/>
+              </v:shape>
+            </w:pict>
+          </mc:Fallback>
+        </mc:AlternateContent>
+      </w:r>
+      <w:r>
+        <w:rPr>
+          <w:noProof/>
+          <w:lang w:val="es-ES"/>
+        </w:rPr>
+        <mc:AlternateContent>
+          <mc:Choice Requires="wps">
+            <w:drawing>
+              <wp:anchor distT="0" distB="0" distL="114300" distR="114300" simplePos="0" relativeHeight="251667456" behindDoc="0" locked="0" layoutInCell="1" allowOverlap="1">
+                <wp:simplePos x="0" y="0"/>
+                <wp:positionH relativeFrom="column">
+                  <wp:posOffset>4282440</wp:posOffset>
+                </wp:positionH>
+                <wp:positionV relativeFrom="paragraph">
+                  <wp:posOffset>1346200</wp:posOffset>
+                </wp:positionV>
+                <wp:extent cx="1895475" cy="561975"/>
+                <wp:effectExtent l="0" t="0" r="28575" b="28575"/>
+                <wp:wrapNone/>
+                <wp:docPr id="11" name="Rectángulo 11"/>
+                <wp:cNvGraphicFramePr/>
+                <a:graphic xmlns:a="http://schemas.openxmlformats.org/drawingml/2006/main">
+                  <a:graphicData uri="http://schemas.microsoft.com/office/word/2010/wordprocessingShape">
+                    <wps:wsp>
+                      <wps:cNvSpPr/>
+                      <wps:spPr>
+                        <a:xfrm>
+                          <a:off x="0" y="0"/>
+                          <a:ext cx="1895475" cy="561975"/>
+                        </a:xfrm>
+                        <a:prstGeom prst="rect">
+                          <a:avLst/>
+                        </a:prstGeom>
+                      </wps:spPr>
+                      <wps:style>
+                        <a:lnRef idx="1">
+                          <a:schemeClr val="dk1"/>
+                        </a:lnRef>
+                        <a:fillRef idx="2">
+                          <a:schemeClr val="dk1"/>
+                        </a:fillRef>
+                        <a:effectRef idx="1">
+                          <a:schemeClr val="dk1"/>
+                        </a:effectRef>
+                        <a:fontRef idx="minor">
+                          <a:schemeClr val="dk1"/>
+                        </a:fontRef>
+                      </wps:style>
+                      <wps:txbx>
+                        <w:txbxContent>
+                          <w:p>
+                            <w:pPr>
+                              <w:jc w:val="center"/>
+                              <w:rPr>
+                                <w:lang w:val="es-ES"/>
+                              </w:rPr>
+                            </w:pPr>
+                            <w:r>
+                              <w:rPr>
+                                <w:lang w:val="es-ES"/>
+                              </w:rPr>
+                              <w:t>Manteamiento</w:t>
+                            </w:r>
+                          </w:p>
+                        </w:txbxContent>
+                      </wps:txbx>
+                      <wps:bodyPr rot="0" spcFirstLastPara="0" vertOverflow="overflow" horzOverflow="overflow" vert="horz" wrap="square" lIns="91440" tIns="45720" rIns="91440" bIns="45720" numCol="1" spcCol="0" rtlCol="0" fromWordArt="0" anchor="ctr" anchorCtr="0" forceAA="0" compatLnSpc="1">
+                        <a:prstTxWarp prst="textNoShape">
+                          <a:avLst/>
+                        </a:prstTxWarp>
+                        <a:noAutofit/>
+                      </wps:bodyPr>
+                    </wps:wsp>
+                  </a:graphicData>
+                </a:graphic>
+              </wp:anchor>
+            </w:drawing>
+          </mc:Choice>
+          <mc:Fallback>
+            <w:pict>
+              <v:rect id="Rectángulo 11" o:spid="_x0000_s1027" style="position:absolute;margin-left:337.2pt;margin-top:106pt;width:149.25pt;height:44.25pt;z-index:251667456;visibility:visible;mso-wrap-style:square;mso-wrap-distance-left:9pt;mso-wrap-distance-top:0;mso-wrap-distance-right:9pt;mso-wrap-distance-bottom:0;mso-position-horizontal:absolute;mso-position-horizontal-relative:text;mso-position-vertical:absolute;mso-position-vertical-relative:text;v-text-anchor:middle" o:gfxdata="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" fillcolor="#555 [2160]" strokecolor="black [3200]" strokeweight=".5pt">
+                <v:fill color2="#313131 [2608]" rotate="t" colors="0 #9b9b9b;.5 #8e8e8e;1 #797979" focus="100%" type="gradient">
+                  <o:fill v:ext="view" type="gradientUnscaled"/>
+                </v:fill>
+                <v:textbox>
+                  <w:txbxContent>
+                    <w:p>
+                      <w:pPr>
+                        <w:jc w:val="center"/>
+                        <w:rPr>
+                          <w:lang w:val="es-ES"/>
+                        </w:rPr>
+                      </w:pPr>
+                      <w:r>
+                        <w:rPr>
+                          <w:lang w:val="es-ES"/>
+                        </w:rPr>
+                        <w:t>Manteamiento</w:t>
+                      </w:r>
+                    </w:p>
+                  </w:txbxContent>
+                </v:textbox>
+              </v:rect>
+            </w:pict>
+          </mc:Fallback>
+        </mc:AlternateContent>
+      </w:r>
+      <w:r>
+        <w:rPr>
+          <w:noProof/>
+          <w:lang w:val="es-ES"/>
+        </w:rPr>
+        <mc:AlternateContent>
+          <mc:Choice Requires="wps">
+            <w:drawing>
+              <wp:anchor distT="0" distB="0" distL="114300" distR="114300" simplePos="0" relativeHeight="251666432" behindDoc="0" locked="0" layoutInCell="1" allowOverlap="1">
+                <wp:simplePos x="0" y="0"/>
+                <wp:positionH relativeFrom="column">
+                  <wp:posOffset>-480060</wp:posOffset>
+                </wp:positionH>
+                <wp:positionV relativeFrom="paragraph">
+                  <wp:posOffset>1308100</wp:posOffset>
+                </wp:positionV>
+                <wp:extent cx="1885950" cy="523875"/>
+                <wp:effectExtent l="0" t="0" r="19050" b="28575"/>
+                <wp:wrapNone/>
+                <wp:docPr id="10" name="Rectángulo 10"/>
+                <wp:cNvGraphicFramePr/>
+                <a:graphic xmlns:a="http://schemas.openxmlformats.org/drawingml/2006/main">
+                  <a:graphicData uri="http://schemas.microsoft.com/office/word/2010/wordprocessingShape">
+                    <wps:wsp>
+                      <wps:cNvSpPr/>
+                      <wps:spPr>
+                        <a:xfrm>
+                          <a:off x="0" y="0"/>
+                          <a:ext cx="1885950" cy="523875"/>
+                        </a:xfrm>
+                        <a:prstGeom prst="rect">
+                          <a:avLst/>
+                        </a:prstGeom>
+                      </wps:spPr>
+                      <wps:style>
+                        <a:lnRef idx="1">
+                          <a:schemeClr val="dk1"/>
+                        </a:lnRef>
+                        <a:fillRef idx="2">
+                          <a:schemeClr val="dk1"/>
+                        </a:fillRef>
+                        <a:effectRef idx="1">
+                          <a:schemeClr val="dk1"/>
+                        </a:effectRef>
+                        <a:fontRef idx="minor">
+                          <a:schemeClr val="dk1"/>
+                        </a:fontRef>
+                      </wps:style>
+                      <wps:txbx>
+                        <w:txbxContent>
+                          <w:p>
+                            <w:pPr>
+                              <w:jc w:val="center"/>
+                              <w:rPr>
+                                <w:lang w:val="es-ES"/>
+                              </w:rPr>
+                            </w:pPr>
+                            <w:r>
+                              <w:rPr>
+                                <w:lang w:val="es-ES"/>
+                              </w:rPr>
+                              <w:t>Desarrollo de software</w:t>
+                            </w:r>
+                          </w:p>
+                        </w:txbxContent>
+                      </wps:txbx>
+                      <wps:bodyPr rot="0" spcFirstLastPara="0" vertOverflow="overflow" horzOverflow="overflow" vert="horz" wrap="square" lIns="91440" tIns="45720" rIns="91440" bIns="45720" numCol="1" spcCol="0" rtlCol="0" fromWordArt="0" anchor="ctr" anchorCtr="0" forceAA="0" compatLnSpc="1">
+                        <a:prstTxWarp prst="textNoShape">
+                          <a:avLst/>
+                        </a:prstTxWarp>
+                        <a:noAutofit/>
+                      </wps:bodyPr>
+                    </wps:wsp>
+                  </a:graphicData>
+                </a:graphic>
+                <wp14:sizeRelV relativeFrom="margin">
+                  <wp14:pctHeight>0</wp14:pctHeight>
+                </wp14:sizeRelV>
+              </wp:anchor>
+            </w:drawing>
+          </mc:Choice>
+          <mc:Fallback>
+            <w:pict>
+              <v:rect id="Rectángulo 10" o:spid="_x0000_s1028" style="position:absolute;margin-left:-37.8pt;margin-top:103pt;width:148.5pt;height:41.25pt;z-index:251666432;visibility:visible;mso-wrap-style:square;mso-height-percent:0;mso-wrap-distance-left:9pt;mso-wrap-distance-top:0;mso-wrap-distance-right:9pt;mso-wrap-distance-bottom:0;mso-position-horizontal:absolute;mso-position-horizontal-relative:text;mso-position-vertical:absolute;mso-position-vertical-relative:text;mso-height-percent:0;mso-height-relative:margin;v-text-anchor:middle" o:gfxdata="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" fillcolor="#555 [2160]" strokecolor="black [3200]" strokeweight=".5pt">
+                <v:fill color2="#313131 [2608]" rotate="t" colors="0 #9b9b9b;.5 #8e8e8e;1 #797979" focus="100%" type="gradient">
+                  <o:fill v:ext="view" type="gradientUnscaled"/>
+                </v:fill>
+                <v:textbox>
+                  <w:txbxContent>
+                    <w:p>
+                      <w:pPr>
+                        <w:jc w:val="center"/>
+                        <w:rPr>
+                          <w:lang w:val="es-ES"/>
+                        </w:rPr>
+                      </w:pPr>
+                      <w:r>
+                        <w:rPr>
+                          <w:lang w:val="es-ES"/>
+                        </w:rPr>
+                        <w:t>Desarrollo de software</w:t>
+                      </w:r>
+                    </w:p>
+                  </w:txbxContent>
+                </v:textbox>
+              </v:rect>
+            </w:pict>
+          </mc:Fallback>
+        </mc:AlternateContent>
+      </w:r>
+      <w:r>
+        <w:rPr>
+          <w:noProof/>
+          <w:lang w:val="es-ES"/>
+        </w:rPr>
+        <mc:AlternateContent>
+          <mc:Choice Requires="wps">
+            <w:drawing>
+              <wp:anchor distT="0" distB="0" distL="114300" distR="114300" simplePos="0" relativeHeight="251665408" behindDoc="0" locked="0" layoutInCell="1" allowOverlap="1">
+                <wp:simplePos x="0" y="0"/>
+                <wp:positionH relativeFrom="margin">
+                  <wp:posOffset>2005965</wp:posOffset>
+                </wp:positionH>
+                <wp:positionV relativeFrom="paragraph">
+                  <wp:posOffset>1336675</wp:posOffset>
+                </wp:positionV>
+                <wp:extent cx="1647825" cy="552450"/>
+                <wp:effectExtent l="0" t="0" r="28575" b="19050"/>
+                <wp:wrapNone/>
+                <wp:docPr id="8" name="Rectángulo 8"/>
+                <wp:cNvGraphicFramePr/>
+                <a:graphic xmlns:a="http://schemas.openxmlformats.org/drawingml/2006/main">
+                  <a:graphicData uri="http://schemas.microsoft.com/office/word/2010/wordprocessingShape">
+                    <wps:wsp>
+                      <wps:cNvSpPr/>
+                      <wps:spPr>
+                        <a:xfrm>
+                          <a:off x="0" y="0"/>
+                          <a:ext cx="1647825" cy="552450"/>
+                        </a:xfrm>
+                        <a:prstGeom prst="rect">
+                          <a:avLst/>
+                        </a:prstGeom>
+                      </wps:spPr>
+                      <wps:style>
+                        <a:lnRef idx="1">
+                          <a:schemeClr val="dk1"/>
+                        </a:lnRef>
+                        <a:fillRef idx="2">
+                          <a:schemeClr val="dk1"/>
+                        </a:fillRef>
+                        <a:effectRef idx="1">
+                          <a:schemeClr val="dk1"/>
+                        </a:effectRef>
+                        <a:fontRef idx="minor">
+                          <a:schemeClr val="dk1"/>
+                        </a:fontRef>
+                      </wps:style>
+                      <wps:txbx>
+                        <w:txbxContent>
+                          <w:p>
+                            <w:pPr>
+                              <w:jc w:val="center"/>
+                              <w:rPr>
+                                <w:lang w:val="es-ES"/>
+                              </w:rPr>
+                            </w:pPr>
+                            <w:r>
+                              <w:rPr>
+                                <w:lang w:val="es-ES"/>
+                              </w:rPr>
+                              <w:t>Infraestructura</w:t>
+                            </w:r>
+                          </w:p>
+                        </w:txbxContent>
+                      </wps:txbx>
+                      <wps:bodyPr rot="0" spcFirstLastPara="0" vertOverflow="overflow" horzOverflow="overflow" vert="horz" wrap="square" lIns="91440" tIns="45720" rIns="91440" bIns="45720" numCol="1" spcCol="0" rtlCol="0" fromWordArt="0" anchor="ctr" anchorCtr="0" forceAA="0" compatLnSpc="1">
+                        <a:prstTxWarp prst="textNoShape">
+                          <a:avLst/>
+                        </a:prstTxWarp>
+                        <a:noAutofit/>
+                      </wps:bodyPr>
+                    </wps:wsp>
+                  </a:graphicData>
+                </a:graphic>
+                <wp14:sizeRelV relativeFrom="margin">
+                  <wp14:pctHeight>0</wp14:pctHeight>
+                </wp14:sizeRelV>
+              </wp:anchor>
+            </w:drawing>
+          </mc:Choice>
+          <mc:Fallback>
+            <w:pict>
+              <v:rect id="Rectángulo 8" o:spid="_x0000_s1029" style="position:absolute;margin-left:157.95pt;margin-top:105.25pt;width:129.75pt;height:43.5pt;z-index:251665408;visibility:visible;mso-wrap-style:square;mso-height-percent:0;mso-wrap-distance-left:9pt;mso-wrap-distance-top:0;mso-wrap-distance-right:9pt;mso-wrap-distance-bottom:0;mso-position-horizontal:absolute;mso-position-horizontal-relative:margin;mso-position-vertical:absolute;mso-position-vertical-relative:text;mso-height-percent:0;mso-height-relative:margin;v-text-anchor:middle" o:gfxdata="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" fillcolor="#555 [2160]" strokecolor="black [3200]" strokeweight=".5pt">
+                <v:fill color2="#313131 [2608]" rotate="t" colors="0 #9b9b9b;.5 #8e8e8e;1 #797979" focus="100%" type="gradient">
+                  <o:fill v:ext="view" type="gradientUnscaled"/>
+                </v:fill>
+                <v:textbox>
+                  <w:txbxContent>
+                    <w:p>
+                      <w:pPr>
+                        <w:jc w:val="center"/>
+                        <w:rPr>
+                          <w:lang w:val="es-ES"/>
+                        </w:rPr>
+                      </w:pPr>
+                      <w:r>
+                        <w:rPr>
+                          <w:lang w:val="es-ES"/>
+                        </w:rPr>
+                        <w:t>Infraestructura</w:t>
+                      </w:r>
+                    </w:p>
+                  </w:txbxContent>
+                </v:textbox>
+                <w10:wrap anchorx="margin"/>
+              </v:rect>
+            </w:pict>
+          </mc:Fallback>
+        </mc:AlternateContent>
+      </w:r>
+      <w:r>
+        <w:rPr>
+          <w:noProof/>
+          <w:lang w:val="es-ES"/>
+        </w:rPr>
+        <mc:AlternateContent>
+          <mc:Choice Requires="wps">
+            <w:drawing>
+              <wp:anchor distT="0" distB="0" distL="114300" distR="114300" simplePos="0" relativeHeight="251664384" behindDoc="0" locked="0" layoutInCell="1" allowOverlap="1">
+                <wp:simplePos x="0" y="0"/>
+                <wp:positionH relativeFrom="column">
+                  <wp:posOffset>2787015</wp:posOffset>
+                </wp:positionH>
+                <wp:positionV relativeFrom="paragraph">
+                  <wp:posOffset>1012825</wp:posOffset>
+                </wp:positionV>
+                <wp:extent cx="19050" cy="314325"/>
+                <wp:effectExtent l="57150" t="0" r="57150" b="47625"/>
+                <wp:wrapNone/>
+                <wp:docPr id="7" name="Conector recto de flecha 7"/>
+                <wp:cNvGraphicFramePr/>
+                <a:graphic xmlns:a="http://schemas.openxmlformats.org/drawingml/2006/main">
+                  <a:graphicData uri="http://schemas.microsoft.com/office/word/2010/wordprocessingShape">
+                    <wps:wsp>
+                      <wps:cNvCnPr/>
+                      <wps:spPr>
+                        <a:xfrm>
+                          <a:off x="0" y="0"/>
+                          <a:ext cx="19050" cy="314325"/>
+                        </a:xfrm>
+                        <a:prstGeom prst="straightConnector1">
+                          <a:avLst/>
+                        </a:prstGeom>
+                        <a:ln>
+                          <a:tailEnd type="triangle"/>
+                        </a:ln>
+                      </wps:spPr>
+                      <wps:style>
+                        <a:lnRef idx="1">
+                          <a:schemeClr val="accent1"/>
+                        </a:lnRef>
+                        <a:fillRef idx="0">
+                          <a:schemeClr val="accent1"/>
+                        </a:fillRef>
+                        <a:effectRef idx="0">
+                          <a:schemeClr val="accent1"/>
+                        </a:effectRef>
+                        <a:fontRef idx="minor">
+                          <a:schemeClr val="tx1"/>
+                        </a:fontRef>
+                      </wps:style>
+                      <wps:bodyPr/>
+                    </wps:wsp>
+                  </a:graphicData>
+                </a:graphic>
+              </wp:anchor>
+            </w:drawing>
+          </mc:Choice>
+          <mc:Fallback>
+            <w:pict>
+              <v:shapetype w14:anchorId="35C532A9" id="_x0000_t32" coordsize="21600,21600" o:spt="32" o:oned="t" path="m,l21600,21600e" filled="f">
+                <v:path arrowok="t" fillok="f" o:connecttype="none"/>
+                <o:lock v:ext="edit" shapetype="t"/>
+              </v:shapetype>
+              <v:shape id="Conector recto de flecha 7" o:spid="_x0000_s1026" type="#_x0000_t32" style="position:absolute;margin-left:219.45pt;margin-top:79.75pt;width:1.5pt;height:24.75pt;z-index:251664384;visibility:visible;mso-wrap-style:square;mso-wrap-distance-left:9pt;mso-wrap-distance-top:0;mso-wrap-distance-right:9pt;mso-wrap-distance-bottom:0;mso-position-horizontal:absolute;mso-position-horizontal-relative:text;mso-position-vertical:absolute;mso-position-vertical-relative:text" o:gfxdata="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" strokecolor="#4472c4 [3204]" strokeweight=".5pt">
+                <v:stroke endarrow="block" joinstyle="miter"/>
+              </v:shape>
+            </w:pict>
+          </mc:Fallback>
+        </mc:AlternateContent>
+      </w:r>
+      <w:r>
+        <w:rPr>
+          <w:noProof/>
+          <w:lang w:val="es-ES"/>
+        </w:rPr>
+        <mc:AlternateContent>
+          <mc:Choice Requires="wps">
+            <w:drawing>
+              <wp:anchor distT="0" distB="0" distL="114300" distR="114300" simplePos="0" relativeHeight="251663360" behindDoc="0" locked="0" layoutInCell="1" allowOverlap="1">
+                <wp:simplePos x="0" y="0"/>
+                <wp:positionH relativeFrom="column">
+                  <wp:posOffset>186690</wp:posOffset>
+                </wp:positionH>
+                <wp:positionV relativeFrom="paragraph">
+                  <wp:posOffset>412750</wp:posOffset>
+                </wp:positionV>
+                <wp:extent cx="1590675" cy="676275"/>
+                <wp:effectExtent l="0" t="0" r="28575" b="28575"/>
+                <wp:wrapNone/>
+                <wp:docPr id="5" name="Elipse 5"/>
+                <wp:cNvGraphicFramePr/>
+                <a:graphic xmlns:a="http://schemas.openxmlformats.org/drawingml/2006/main">
+                  <a:graphicData uri="http://schemas.microsoft.com/office/word/2010/wordprocessingShape">
+                    <wps:wsp>
+                      <wps:cNvSpPr/>
+                      <wps:spPr>
+                        <a:xfrm>
+                          <a:off x="0" y="0"/>
+                          <a:ext cx="1590675" cy="676275"/>
+                        </a:xfrm>
+                        <a:prstGeom prst="ellipse">
+                          <a:avLst/>
+                        </a:prstGeom>
+                      </wps:spPr>
+                      <wps:style>
+                        <a:lnRef idx="2">
+                          <a:schemeClr val="accent6"/>
+                        </a:lnRef>
+                        <a:fillRef idx="1">
+                          <a:schemeClr val="lt1"/>
+                        </a:fillRef>
+                        <a:effectRef idx="0">
+                          <a:schemeClr val="accent6"/>
+                        </a:effectRef>
+                        <a:fontRef idx="minor">
+                          <a:schemeClr val="dk1"/>
+                        </a:fontRef>
+                      </wps:style>
+                      <wps:txbx>
+                        <w:txbxContent>
+                          <w:p>
+                            <w:pPr>
+                              <w:jc w:val="center"/>
+                              <w:rPr>
+                                <w:lang w:val="es-ES"/>
+                              </w:rPr>
+                            </w:pPr>
+                            <w:r>
+                              <w:rPr>
+                                <w:lang w:val="es-ES"/>
+                              </w:rPr>
+                              <w:t>JUAN FLORES</w:t>
+                            </w:r>
+                          </w:p>
+                        </w:txbxContent>
+                      </wps:txbx>
+                      <wps:bodyPr rot="0" spcFirstLastPara="0" vertOverflow="overflow" horzOverflow="overflow" vert="horz" wrap="square" lIns="91440" tIns="45720" rIns="91440" bIns="45720" numCol="1" spcCol="0" rtlCol="0" fromWordArt="0" anchor="ctr" anchorCtr="0" forceAA="0" compatLnSpc="1">
+                        <a:prstTxWarp prst="textNoShape">
+                          <a:avLst/>
+                        </a:prstTxWarp>
+                        <a:noAutofit/>
+                      </wps:bodyPr>
+                    </wps:wsp>
+                  </a:graphicData>
+                </a:graphic>
+                <wp14:sizeRelH relativeFrom="margin">
+                  <wp14:pctWidth>0</wp14:pctWidth>
+                </wp14:sizeRelH>
+                <wp14:sizeRelV relativeFrom="margin">
+                  <wp14:pctHeight>0</wp14:pctHeight>
+                </wp14:sizeRelV>
+              </wp:anchor>
+            </w:drawing>
+          </mc:Choice>
+          <mc:Fallback>
+            <w:pict>
+              <v:oval id="Elipse 5" o:spid="_x0000_s1030" style="position:absolute;margin-left:14.7pt;margin-top:32.5pt;width:125.25pt;height:53.25pt;z-index:251663360;visibility:visible;mso-wrap-style:square;mso-width-percent:0;mso-height-percent:0;mso-wrap-distance-left:9pt;mso-wrap-distance-top:0;mso-wrap-distance-right:9pt;mso-wrap-distance-bottom:0;mso-position-horizontal:absolute;mso-position-horizontal-relative:text;mso-position-vertical:absolute;mso-position-vertical-relative:text;mso-width-percent:0;mso-height-percent:0;mso-width-relative:margin;mso-height-relative:margin;v-text-anchor:middle" o:gfxdata="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" fillcolor="white [3201]" strokecolor="#70ad47 [3209]" strokeweight="1pt">
+                <v:stroke joinstyle="miter"/>
+                <v:textbox>
+                  <w:txbxContent>
+                    <w:p>
+                      <w:pPr>
+                        <w:jc w:val="center"/>
+                        <w:rPr>
+                          <w:lang w:val="es-ES"/>
+                        </w:rPr>
+                      </w:pPr>
+                      <w:r>
+                        <w:rPr>
+                          <w:lang w:val="es-ES"/>
+                        </w:rPr>
+                        <w:t>JUAN FLORES</w:t>
+                      </w:r>
+                    </w:p>
+                  </w:txbxContent>
+                </v:textbox>
+              </v:oval>
+            </w:pict>
+          </mc:Fallback>
+        </mc:AlternateContent>
+      </w:r>
+      <w:r>
+        <w:rPr>
+          <w:noProof/>
+          <w:lang w:val="es-ES"/>
+        </w:rPr>
+        <mc:AlternateContent>
+          <mc:Choice Requires="wps">
+            <w:drawing>
+              <wp:anchor distT="0" distB="0" distL="114300" distR="114300" simplePos="0" relativeHeight="251662336" behindDoc="0" locked="0" layoutInCell="1" allowOverlap="1">
+                <wp:simplePos x="0" y="0"/>
+                <wp:positionH relativeFrom="column">
+                  <wp:posOffset>1748790</wp:posOffset>
+                </wp:positionH>
+                <wp:positionV relativeFrom="paragraph">
+                  <wp:posOffset>708025</wp:posOffset>
+                </wp:positionV>
+                <wp:extent cx="371475" cy="9525"/>
+                <wp:effectExtent l="19050" t="57150" r="0" b="85725"/>
+                <wp:wrapNone/>
+                <wp:docPr id="4" name="Conector recto de flecha 4"/>
+                <wp:cNvGraphicFramePr/>
+                <a:graphic xmlns:a="http://schemas.openxmlformats.org/drawingml/2006/main">
+                  <a:graphicData uri="http://schemas.microsoft.com/office/word/2010/wordprocessingShape">
+                    <wps:wsp>
+                      <wps:cNvCnPr/>
+                      <wps:spPr>
+                        <a:xfrm flipH="1">
+                          <a:off x="0" y="0"/>
+                          <a:ext cx="371475" cy="9525"/>
+                        </a:xfrm>
+                        <a:prstGeom prst="straightConnector1">
+                          <a:avLst/>
+                        </a:prstGeom>
+                        <a:ln>
+                          <a:tailEnd type="triangle"/>
+                        </a:ln>
+                      </wps:spPr>
+                      <wps:style>
+                        <a:lnRef idx="1">
+                          <a:schemeClr val="accent1"/>
+                        </a:lnRef>
+                        <a:fillRef idx="0">
+                          <a:schemeClr val="accent1"/>
+                        </a:fillRef>
+                        <a:effectRef idx="0">
+                          <a:schemeClr val="accent1"/>
+                        </a:effectRef>
+                        <a:fontRef idx="minor">
+                          <a:schemeClr val="tx1"/>
+                        </a:fontRef>
+                      </wps:style>
+                      <wps:bodyPr/>
+                    </wps:wsp>
+                  </a:graphicData>
+                </a:graphic>
+              </wp:anchor>
+            </w:drawing>
+          </mc:Choice>
+          <mc:Fallback>
+            <w:pict>
+              <v:shape w14:anchorId="4C0467F7" id="Conector recto de flecha 4" o:spid="_x0000_s1026" type="#_x0000_t32" style="position:absolute;margin-left:137.7pt;margin-top:55.75pt;width:29.25pt;height:.75pt;flip:x;z-index:251662336;visibility:visible;mso-wrap-style:square;mso-wrap-distance-left:9pt;mso-wrap-distance-top:0;mso-wrap-distance-right:9pt;mso-wrap-distance-bottom:0;mso-position-horizontal:absolute;mso-position-horizontal-relative:text;mso-position-vertical:absolute;mso-position-vertical-relative:text" o:gfxdata="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" strokecolor="#4472c4 [3204]" strokeweight=".5pt">
+                <v:stroke endarrow="block" joinstyle="miter"/>
+              </v:shape>
+            </w:pict>
+          </mc:Fallback>
+        </mc:AlternateContent>
+      </w:r>
+      <w:r>
+        <w:rPr>
+          <w:noProof/>
+          <w:lang w:val="es-ES"/>
+        </w:rPr>
+        <mc:AlternateContent>
+          <mc:Choice Requires="wps">
+            <w:drawing>
+              <wp:anchor distT="0" distB="0" distL="114300" distR="114300" simplePos="0" relativeHeight="251661312" behindDoc="0" locked="0" layoutInCell="1" allowOverlap="1">
+                <wp:simplePos x="0" y="0"/>
+                <wp:positionH relativeFrom="column">
+                  <wp:posOffset>2767965</wp:posOffset>
+                </wp:positionH>
+                <wp:positionV relativeFrom="paragraph">
+                  <wp:posOffset>250825</wp:posOffset>
+                </wp:positionV>
+                <wp:extent cx="9525" cy="295275"/>
+                <wp:effectExtent l="38100" t="0" r="66675" b="47625"/>
+                <wp:wrapNone/>
+                <wp:docPr id="3" name="Conector recto de flecha 3"/>
+                <wp:cNvGraphicFramePr/>
+                <a:graphic xmlns:a="http://schemas.openxmlformats.org/drawingml/2006/main">
+                  <a:graphicData uri="http://schemas.microsoft.com/office/word/2010/wordprocessingShape">
+                    <wps:wsp>
+                      <wps:cNvCnPr/>
+                      <wps:spPr>
+                        <a:xfrm>
+                          <a:off x="0" y="0"/>
+                          <a:ext cx="9525" cy="295275"/>
+                        </a:xfrm>
+                        <a:prstGeom prst="straightConnector1">
+                          <a:avLst/>
+                        </a:prstGeom>
+                        <a:ln>
+                          <a:tailEnd type="triangle"/>
+                        </a:ln>
+                      </wps:spPr>
+                      <wps:style>
+                        <a:lnRef idx="1">
+                          <a:schemeClr val="accent1"/>
+                        </a:lnRef>
+                        <a:fillRef idx="0">
+                          <a:schemeClr val="accent1"/>
+                        </a:fillRef>
+                        <a:effectRef idx="0">
+                          <a:schemeClr val="accent1"/>
+                        </a:effectRef>
+                        <a:fontRef idx="minor">
+                          <a:schemeClr val="tx1"/>
+                        </a:fontRef>
+                      </wps:style>
+                      <wps:bodyPr/>
+                    </wps:wsp>
+                  </a:graphicData>
+                </a:graphic>
+              </wp:anchor>
+            </w:drawing>
+          </mc:Choice>
+          <mc:Fallback>
+            <w:pict>
+              <v:shape w14:anchorId="34418A46" id="Conector recto de flecha 3" o:spid="_x0000_s1026" type="#_x0000_t32" style="position:absolute;margin-left:217.95pt;margin-top:19.75pt;width:.75pt;height:23.25pt;z-index:251661312;visibility:visible;mso-wrap-style:square;mso-wrap-distance-left:9pt;mso-wrap-distance-top:0;mso-wrap-distance-right:9pt;mso-wrap-distance-bottom:0;mso-position-horizontal:absolute;mso-position-horizontal-relative:text;mso-position-vertical:absolute;mso-position-vertical-relative:text" o:gfxdata="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" strokecolor="#4472c4 [3204]" strokeweight=".5pt">
+                <v:stroke endarrow="block" joinstyle="miter"/>
+              </v:shape>
+            </w:pict>
+          </mc:Fallback>
+        </mc:AlternateContent>
+      </w:r>
+      <w:r>
+        <w:rPr>
+          <w:noProof/>
+          <w:lang w:val="es-ES"/>
+        </w:rPr>
+        <mc:AlternateContent>
+          <mc:Choice Requires="wps">
+            <w:drawing>
+              <wp:anchor distT="0" distB="0" distL="114300" distR="114300" simplePos="0" relativeHeight="251660288" behindDoc="0" locked="0" layoutInCell="1" allowOverlap="1">
+                <wp:simplePos x="0" y="0"/>
+                <wp:positionH relativeFrom="margin">
+                  <wp:posOffset>2109470</wp:posOffset>
+                </wp:positionH>
+                <wp:positionV relativeFrom="paragraph">
+                  <wp:posOffset>555625</wp:posOffset>
+                </wp:positionV>
+                <wp:extent cx="1457325" cy="457200"/>
+                <wp:effectExtent l="0" t="0" r="28575" b="19050"/>
+                <wp:wrapNone/>
+                <wp:docPr id="2" name="Rectángulo 2"/>
+                <wp:cNvGraphicFramePr/>
+                <a:graphic xmlns:a="http://schemas.openxmlformats.org/drawingml/2006/main">
+                  <a:graphicData uri="http://schemas.microsoft.com/office/word/2010/wordprocessingShape">
+                    <wps:wsp>
+                      <wps:cNvSpPr/>
+                      <wps:spPr>
+                        <a:xfrm>
+                          <a:off x="0" y="0"/>
+                          <a:ext cx="1457325" cy="457200"/>
+                        </a:xfrm>
+                        <a:prstGeom prst="rect">
+                          <a:avLst/>
+                        </a:prstGeom>
+                      </wps:spPr>
+                      <wps:style>
+                        <a:lnRef idx="1">
+                          <a:schemeClr val="accent1"/>
+                        </a:lnRef>
+                        <a:fillRef idx="2">
+                          <a:schemeClr val="accent1"/>
+                        </a:fillRef>
+                        <a:effectRef idx="1">
+                          <a:schemeClr val="accent1"/>
+                        </a:effectRef>
+                        <a:fontRef idx="minor">
+                          <a:schemeClr val="dk1"/>
+                        </a:fontRef>
+                      </wps:style>
+                      <wps:txbx>
+                        <w:txbxContent>
+                          <w:p>
+                            <w:pPr>
+                              <w:jc w:val="center"/>
+                              <w:rPr>
+                                <w:lang w:val="es-ES"/>
+                              </w:rPr>
+                            </w:pPr>
+                            <w:r>
+                              <w:rPr>
+                                <w:lang w:val="es-ES"/>
+                              </w:rPr>
+                              <w:t>JEFE DEL DEPARTAMENTO</w:t>
+                            </w:r>
+                          </w:p>
+                        </w:txbxContent>
+                      </wps:txbx>
+                      <wps:bodyPr rot="0" spcFirstLastPara="0" vertOverflow="overflow" horzOverflow="overflow" vert="horz" wrap="square" lIns="91440" tIns="45720" rIns="91440" bIns="45720" numCol="1" spcCol="0" rtlCol="0" fromWordArt="0" anchor="ctr" anchorCtr="0" forceAA="0" compatLnSpc="1">
+                        <a:prstTxWarp prst="textNoShape">
+                          <a:avLst/>
+                        </a:prstTxWarp>
+                        <a:noAutofit/>
+                      </wps:bodyPr>
+                    </wps:wsp>
+                  </a:graphicData>
+                </a:graphic>
+              </wp:anchor>
+            </w:drawing>
+          </mc:Choice>
+          <mc:Fallback>
+            <w:pict>
+              <v:rect id="Rectángulo 2" o:spid="_x0000_s1031" style="position:absolute;margin-left:166.1pt;margin-top:43.75pt;width:114.75pt;height:36pt;z-index:251660288;visibility:visible;mso-wrap-style:square;mso-wrap-distance-left:9pt;mso-wrap-distance-top:0;mso-wrap-distance-right:9pt;mso-wrap-distance-bottom:0;mso-position-horizontal:absolute;mso-position-horizontal-relative:margin;mso-position-vertical:absolute;mso-position-vertical-relative:text;v-text-anchor:middle" o:gfxdata="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" fillcolor="#82a0d7 [2164]" strokecolor="#4472c4 [3204]" strokeweight=".5pt">
+                <v:fill color2="#678ccf [2612]" rotate="t" colors="0 #a8b7df;.5 #9aabd9;1 #879ed7" focus="100%" type="gradient">
+                  <o:fill v:ext="view" type="gradientUnscaled"/>
+                </v:fill>
+                <v:textbox>
+                  <w:txbxContent>
+                    <w:p>
+                      <w:pPr>
+                        <w:jc w:val="center"/>
+                        <w:rPr>
+                          <w:lang w:val="es-ES"/>
+                        </w:rPr>
+                      </w:pPr>
+                      <w:r>
+                        <w:rPr>
+                          <w:lang w:val="es-ES"/>
+                        </w:rPr>
+                        <w:t>JEFE DEL DEPARTAMENTO</w:t>
+                      </w:r>
+                    </w:p>
+                  </w:txbxContent>
+                </v:textbox>
+                <w10:wrap anchorx="margin"/>
+              </v:rect>
+            </w:pict>
+          </mc:Fallback>
+        </mc:AlternateContent>
+      </w:r>
     </w:p>
     <w:sectPr>
       <w:pgSz w:w="11906" w:h="16838"/>

</xml_diff>